<commit_message>
Looking at San Francisco Data
</commit_message>
<xml_diff>
--- a/Analyzing Search Engine Results Pages on a Large Scale.docx
+++ b/Analyzing Search Engine Results Pages on a Large Scale.docx
@@ -8,6 +8,68 @@
         <w:outlineLvl w:val="1"/>
         <w:rPr>
           <w:rFonts w:ascii="Times New Roman" w:eastAsia="Times New Roman" w:hAnsi="Times New Roman" w:cs="Times New Roman"/>
+          <w:bCs/>
+          <w:sz w:val="24"/>
+          <w:szCs w:val="36"/>
+        </w:rPr>
+      </w:pPr>
+      <w:r>
+        <w:rPr>
+          <w:rFonts w:ascii="Times New Roman" w:eastAsia="Times New Roman" w:hAnsi="Times New Roman" w:cs="Times New Roman"/>
+          <w:bCs/>
+          <w:sz w:val="24"/>
+          <w:szCs w:val="36"/>
+        </w:rPr>
+        <w:t xml:space="preserve">Downloaded Data from </w:t>
+      </w:r>
+      <w:proofErr w:type="spellStart"/>
+      <w:r>
+        <w:rPr>
+          <w:rFonts w:ascii="Times New Roman" w:eastAsia="Times New Roman" w:hAnsi="Times New Roman" w:cs="Times New Roman"/>
+          <w:bCs/>
+          <w:sz w:val="24"/>
+          <w:szCs w:val="36"/>
+        </w:rPr>
+        <w:t>RedFin</w:t>
+      </w:r>
+      <w:proofErr w:type="spellEnd"/>
+      <w:r>
+        <w:rPr>
+          <w:rFonts w:ascii="Times New Roman" w:eastAsia="Times New Roman" w:hAnsi="Times New Roman" w:cs="Times New Roman"/>
+          <w:bCs/>
+          <w:sz w:val="24"/>
+          <w:szCs w:val="36"/>
+        </w:rPr>
+        <w:t xml:space="preserve"> in CSVs.</w:t>
+      </w:r>
+    </w:p>
+    <w:p>
+      <w:pPr>
+        <w:spacing w:after="0" w:line="240" w:lineRule="auto"/>
+        <w:outlineLvl w:val="1"/>
+        <w:rPr>
+          <w:rFonts w:ascii="Times New Roman" w:eastAsia="Times New Roman" w:hAnsi="Times New Roman" w:cs="Times New Roman"/>
+          <w:bCs/>
+          <w:sz w:val="24"/>
+          <w:szCs w:val="36"/>
+        </w:rPr>
+      </w:pPr>
+      <w:r>
+        <w:rPr>
+          <w:rFonts w:ascii="Times New Roman" w:eastAsia="Times New Roman" w:hAnsi="Times New Roman" w:cs="Times New Roman"/>
+          <w:bCs/>
+          <w:sz w:val="24"/>
+          <w:szCs w:val="36"/>
+        </w:rPr>
+        <w:t>Check for duplicates using MLS Listing as Primary Key, since that is unique</w:t>
+      </w:r>
+    </w:p>
+    <w:p>
+      <w:pPr>
+        <w:spacing w:after="0" w:line="240" w:lineRule="auto"/>
+        <w:outlineLvl w:val="1"/>
+        <w:rPr>
+          <w:rFonts w:ascii="Times New Roman" w:eastAsia="Times New Roman" w:hAnsi="Times New Roman" w:cs="Times New Roman"/>
           <w:b/>
           <w:bCs/>
           <w:sz w:val="36"/>
@@ -22,6 +84,146 @@
           <w:sz w:val="36"/>
           <w:szCs w:val="36"/>
         </w:rPr>
+        <w:t>For new construction listings, it didn’t have a MLS # so we deleted those from our dataset.</w:t>
+      </w:r>
+    </w:p>
+    <w:p>
+      <w:pPr>
+        <w:spacing w:after="0" w:line="240" w:lineRule="auto"/>
+        <w:outlineLvl w:val="1"/>
+        <w:rPr>
+          <w:rFonts w:ascii="Times New Roman" w:eastAsia="Times New Roman" w:hAnsi="Times New Roman" w:cs="Times New Roman"/>
+          <w:b/>
+          <w:bCs/>
+          <w:sz w:val="36"/>
+          <w:szCs w:val="36"/>
+        </w:rPr>
+      </w:pPr>
+    </w:p>
+    <w:p>
+      <w:pPr>
+        <w:spacing w:after="0" w:line="240" w:lineRule="auto"/>
+        <w:outlineLvl w:val="1"/>
+      </w:pPr>
+      <w:hyperlink r:id="rId5" w:history="1">
+        <w:r>
+          <w:rPr>
+            <w:rStyle w:val="Hyperlink"/>
+          </w:rPr>
+          <w:t>http://www.city-data.com/zips/94102.html</w:t>
+        </w:r>
+      </w:hyperlink>
+    </w:p>
+    <w:p>
+      <w:pPr>
+        <w:spacing w:after="0" w:line="240" w:lineRule="auto"/>
+        <w:outlineLvl w:val="1"/>
+      </w:pPr>
+    </w:p>
+    <w:p>
+      <w:pPr>
+        <w:spacing w:after="0" w:line="240" w:lineRule="auto"/>
+        <w:outlineLvl w:val="1"/>
+      </w:pPr>
+      <w:r>
+        <w:rPr>
+          <w:rFonts w:ascii="Helvetica" w:hAnsi="Helvetica" w:cs="Helvetica"/>
+          <w:color w:val="333333"/>
+          <w:shd w:val="clear" w:color="auto" w:fill="FFFFFF"/>
+        </w:rPr>
+        <w:t>94102, 94103, 94104, 94105, 94107, 94108, 94109, 94110, 94111, 94112, 94114, 94115, 94116, 94117, 94118, 94121, 94122, 94123, 94124, 94127, 94129, 94130, 94131, 94132, 94133, 94134, 94158.</w:t>
+      </w:r>
+      <w:r>
+        <w:rPr>
+          <w:rFonts w:ascii="Helvetica" w:hAnsi="Helvetica" w:cs="Helvetica"/>
+          <w:color w:val="333333"/>
+        </w:rPr>
+        <w:br/>
+      </w:r>
+      <w:r>
+        <w:rPr>
+          <w:rFonts w:ascii="Helvetica" w:hAnsi="Helvetica" w:cs="Helvetica"/>
+          <w:color w:val="333333"/>
+        </w:rPr>
+        <w:br/>
+      </w:r>
+      <w:r>
+        <w:rPr>
+          <w:rFonts w:ascii="Helvetica" w:hAnsi="Helvetica" w:cs="Helvetica"/>
+          <w:color w:val="333333"/>
+          <w:shd w:val="clear" w:color="auto" w:fill="FFFFFF"/>
+        </w:rPr>
+        <w:t>Read more: </w:t>
+      </w:r>
+      <w:hyperlink r:id="rId6" w:history="1">
+        <w:r>
+          <w:rPr>
+            <w:rStyle w:val="Hyperlink"/>
+            <w:rFonts w:ascii="Helvetica" w:hAnsi="Helvetica" w:cs="Helvetica"/>
+            <w:color w:val="337AB7"/>
+            <w:shd w:val="clear" w:color="auto" w:fill="FFFFFF"/>
+          </w:rPr>
+          <w:t>http://www.city-data.com/zipmaps/San-Francisco-California.html</w:t>
+        </w:r>
+      </w:hyperlink>
+    </w:p>
+    <w:p>
+      <w:pPr>
+        <w:spacing w:after="0" w:line="240" w:lineRule="auto"/>
+        <w:outlineLvl w:val="1"/>
+      </w:pPr>
+    </w:p>
+    <w:p>
+      <w:pPr>
+        <w:spacing w:after="0" w:line="240" w:lineRule="auto"/>
+        <w:outlineLvl w:val="1"/>
+        <w:rPr>
+          <w:rFonts w:ascii="Times New Roman" w:eastAsia="Times New Roman" w:hAnsi="Times New Roman" w:cs="Times New Roman"/>
+          <w:b/>
+          <w:bCs/>
+          <w:sz w:val="36"/>
+          <w:szCs w:val="36"/>
+        </w:rPr>
+      </w:pPr>
+      <w:r>
+        <w:t>Ran the data by zip code</w:t>
+      </w:r>
+      <w:bookmarkStart w:id="0" w:name="_GoBack"/>
+      <w:bookmarkEnd w:id="0"/>
+    </w:p>
+    <w:p>
+      <w:pPr>
+        <w:spacing w:after="0" w:line="240" w:lineRule="auto"/>
+        <w:outlineLvl w:val="1"/>
+        <w:rPr>
+          <w:rFonts w:ascii="Times New Roman" w:eastAsia="Times New Roman" w:hAnsi="Times New Roman" w:cs="Times New Roman"/>
+          <w:b/>
+          <w:bCs/>
+          <w:sz w:val="36"/>
+          <w:szCs w:val="36"/>
+        </w:rPr>
+      </w:pPr>
+    </w:p>
+    <w:p>
+      <w:pPr>
+        <w:spacing w:after="0" w:line="240" w:lineRule="auto"/>
+        <w:outlineLvl w:val="1"/>
+        <w:rPr>
+          <w:rFonts w:ascii="Times New Roman" w:eastAsia="Times New Roman" w:hAnsi="Times New Roman" w:cs="Times New Roman"/>
+          <w:b/>
+          <w:bCs/>
+          <w:sz w:val="36"/>
+          <w:szCs w:val="36"/>
+        </w:rPr>
+      </w:pPr>
+      <w:r>
+        <w:rPr>
+          <w:rFonts w:ascii="Times New Roman" w:eastAsia="Times New Roman" w:hAnsi="Times New Roman" w:cs="Times New Roman"/>
+          <w:b/>
+          <w:bCs/>
+          <w:sz w:val="36"/>
+          <w:szCs w:val="36"/>
+        </w:rPr>
         <w:t xml:space="preserve">Analyzing Search Engine Results Pages on a Large Scale </w:t>
       </w:r>
     </w:p>
@@ -159,8 +361,6 @@
         </w:rPr>
         <w:t xml:space="preserve"> Notebook to analyze the data. </w:t>
       </w:r>
-      <w:bookmarkStart w:id="0" w:name="_GoBack"/>
-      <w:bookmarkEnd w:id="0"/>
     </w:p>
     <w:p>
       <w:pPr>
@@ -327,7 +527,7 @@
           <w:szCs w:val="24"/>
         </w:rPr>
       </w:pPr>
-      <w:hyperlink r:id="rId5" w:history="1">
+      <w:hyperlink r:id="rId7" w:history="1">
         <w:proofErr w:type="spellStart"/>
         <w:proofErr w:type="gramStart"/>
         <w:r>
@@ -365,7 +565,7 @@
           <w:szCs w:val="24"/>
         </w:rPr>
       </w:pPr>
-      <w:hyperlink r:id="rId6" w:history="1">
+      <w:hyperlink r:id="rId8" w:history="1">
         <w:proofErr w:type="gramStart"/>
         <w:r>
           <w:rPr>
@@ -401,7 +601,7 @@
           <w:szCs w:val="24"/>
         </w:rPr>
       </w:pPr>
-      <w:hyperlink r:id="rId7" w:history="1">
+      <w:hyperlink r:id="rId9" w:history="1">
         <w:proofErr w:type="spellStart"/>
         <w:proofErr w:type="gramStart"/>
         <w:r>
@@ -600,6 +800,7 @@
           <w:sz w:val="24"/>
           <w:szCs w:val="24"/>
         </w:rPr>
+        <w:lastRenderedPageBreak/>
         <w:t>Destinations: we</w:t>
       </w:r>
       <w:r>

</xml_diff>